<commit_message>
some changes done in the files
</commit_message>
<xml_diff>
--- a/Test1_encrypted.docx
+++ b/Test1_encrypted.docx
@@ -4,127 +4,127 @@
   <w:body>
     <w:p>
       <w:r>
-        <w:t>ILjSmdnLjSmddLjSmdiLjSmdaLjSmdnLjSmd LjSmdMLjSmdaLjSmdrLjSmdkLjSmdeLjSmdtLjSmd LjSmdTLjSmdrLjSmdeLjSmdnLjSmddLjSmdsLjSmd:LjSmd LjSmd2LjSmd0LjSmd0LjSmd6LjSmd-LjSmd2LjSmd0LjSmd2LjSmd4LjSmd</w:t>
+        <w:t>IcofDencofDedcofDeicofDeacofDencofDe cofDeMcofDeacofDercofDekcofDeecofDetcofDe cofDeTcofDercofDeecofDencofDedcofDescofDe:cofDe cofDe2cofDe0cofDe0cofDe6cofDe-cofDe2cofDe0cofDe2cofDe4cofDe</w:t>
       </w:r>
     </w:p>
     <w:p>
       <w:r>
-        <w:t>LjSmdELjSmdcLjSmdoLjSmdnLjSmdoLjSmdmLjSmdiLjSmdcLjSmd LjSmdGLjSmdrLjSmdoLjSmdwLjSmdtLjSmdhLjSmd:LjSmd</w:t>
+        <w:t>cofDeEcofDeccofDeocofDencofDeocofDemcofDeicofDeccofDe cofDeGcofDercofDeocofDewcofDetcofDehcofDe:cofDe</w:t>
       </w:r>
     </w:p>
     <w:p>
       <w:r>
-        <w:t>LjSmdTLjSmdhLjSmdeLjSmd LjSmdILjSmdnLjSmddLjSmdiLjSmdaLjSmdnLjSmd LjSmdeLjSmdcLjSmdoLjSmdnLjSmdoLjSmdmLjSmdyLjSmd LjSmdwLjSmdiLjSmdtLjSmdnLjSmdeLjSmdsLjSmdsLjSmdeLjSmddLjSmd LjSmdsLjSmdiLjSmdgLjSmdnLjSmdiLjSmdfLjSmdiLjSmdcLjSmdaLjSmdnLjSmdtLjSmd LjSmdgLjSmdrLjSmdoLjSmdwLjSmdtLjSmdhLjSmd LjSmddLjSmduLjSmdrLjSmdiLjSmdnLjSmdgLjSmd LjSmdtLjSmdhLjSmdiLjSmdsLjSmd LjSmdpLjSmdeLjSmdrLjSmdiLjSmdoLjSmddLjSmd,LjSmd LjSmdeLjSmdmLjSmdeLjSmdrLjSmdgLjSmdiLjSmdnLjSmdgLjSmd LjSmdaLjSmdsLjSmd LjSmdoLjSmdnLjSmdeLjSmd LjSmdoLjSmdfLjSmd LjSmdtLjSmdhLjSmdeLjSmd LjSmdfLjSmdaLjSmdsLjSmdtLjSmdeLjSmdsLjSmdtLjSmd-LjSmdgLjSmdrLjSmdoLjSmdwLjSmdiLjSmdnLjSmdgLjSmd LjSmdeLjSmdcLjSmdoLjSmdnLjSmdoLjSmdmLjSmdiLjSmdeLjSmdsLjSmd LjSmdgLjSmdlLjSmdoLjSmdbLjSmdaLjSmdlLjSmdlLjSmdyLjSmd.LjSmd</w:t>
+        <w:t>cofDeTcofDehcofDeecofDe cofDeIcofDencofDedcofDeicofDeacofDencofDe cofDeecofDeccofDeocofDencofDeocofDemcofDeycofDe cofDewcofDeicofDetcofDencofDeecofDescofDescofDeecofDedcofDe cofDescofDeicofDegcofDencofDeicofDefcofDeicofDeccofDeacofDencofDetcofDe cofDegcofDercofDeocofDewcofDetcofDehcofDe cofDedcofDeucofDercofDeicofDencofDegcofDe cofDetcofDehcofDeicofDescofDe cofDepcofDeecofDercofDeicofDeocofDedcofDe,cofDe cofDeecofDemcofDeecofDercofDegcofDeicofDencofDegcofDe cofDeacofDescofDe cofDeocofDencofDeecofDe cofDeocofDefcofDe cofDetcofDehcofDeecofDe cofDefcofDeacofDescofDetcofDeecofDescofDetcofDe-cofDegcofDercofDeocofDewcofDeicofDencofDegcofDe cofDeecofDeccofDeocofDencofDeocofDemcofDeicofDeecofDescofDe cofDegcofDelcofDeocofDebcofDeacofDelcofDelcofDeycofDe.cofDe</w:t>
       </w:r>
     </w:p>
     <w:p>
       <w:r>
-        <w:t>LjSmdGLjSmdDLjSmdPLjSmd LjSmd(LjSmdGLjSmdrLjSmdoLjSmdsLjSmdsLjSmd LjSmdDLjSmdoLjSmdmLjSmdeLjSmdsLjSmdtLjSmdiLjSmdcLjSmd LjSmdPLjSmdrLjSmdoLjSmddLjSmduLjSmdcLjSmdtLjSmd)LjSmd LjSmdnLjSmdeLjSmdaLjSmdrLjSmdlLjSmdyLjSmd LjSmdqLjSmduLjSmdaLjSmddLjSmdrLjSmduLjSmdpLjSmdlLjSmdeLjSmddLjSmd,LjSmd LjSmddLjSmdrLjSmdiLjSmdvLjSmdeLjSmdnLjSmd LjSmdbLjSmdyLjSmd LjSmdfLjSmdaLjSmdcLjSmdtLjSmdoLjSmdrLjSmdsLjSmd LjSmdlLjSmdiLjSmdkLjSmdeLjSmd LjSmdaLjSmd LjSmdbLjSmdoLjSmdoLjSmdmLjSmdiLjSmdnLjSmdgLjSmd LjSmdsLjSmdeLjSmdrLjSmdvLjSmdiLjSmdcLjSmdeLjSmdsLjSmd LjSmdsLjSmdeLjSmdcLjSmdtLjSmdoLjSmdrLjSmd,LjSmd LjSmdiLjSmdnLjSmdcLjSmdrLjSmdeLjSmdaLjSmdsLjSmdeLjSmddLjSmd LjSmdfLjSmdoLjSmdrLjSmdeLjSmdiLjSmdgLjSmdnLjSmd LjSmdiLjSmdnLjSmdvLjSmdeLjSmdsLjSmdtLjSmdmLjSmdeLjSmdnLjSmdtLjSmd,LjSmd LjSmdaLjSmdnLjSmddLjSmd LjSmdaLjSmd LjSmdrLjSmdiLjSmdsLjSmdeLjSmd LjSmdiLjSmdnLjSmd LjSmddLjSmdoLjSmdmLjSmdeLjSmdsLjSmdtLjSmdiLjSmdcLjSmd LjSmdcLjSmdoLjSmdnLjSmdsLjSmduLjSmdmLjSmdpLjSmdtLjSmdiLjSmdoLjSmdnLjSmd.LjSmd</w:t>
+        <w:t>cofDeGcofDeDcofDePcofDe cofDe(cofDeGcofDercofDeocofDescofDescofDe cofDeDcofDeocofDemcofDeecofDescofDetcofDeicofDeccofDe cofDePcofDercofDeocofDedcofDeucofDeccofDetcofDe)cofDe cofDencofDeecofDeacofDercofDelcofDeycofDe cofDeqcofDeucofDeacofDedcofDercofDeucofDepcofDelcofDeecofDedcofDe,cofDe cofDedcofDercofDeicofDevcofDeecofDencofDe cofDebcofDeycofDe cofDefcofDeacofDeccofDetcofDeocofDercofDescofDe cofDelcofDeicofDekcofDeecofDe cofDeacofDe cofDebcofDeocofDeocofDemcofDeicofDencofDegcofDe cofDescofDeecofDercofDevcofDeicofDeccofDeecofDescofDe cofDescofDeecofDeccofDetcofDeocofDercofDe,cofDe cofDeicofDencofDeccofDercofDeecofDeacofDescofDeecofDedcofDe cofDefcofDeocofDercofDeecofDeicofDegcofDencofDe cofDeicofDencofDevcofDeecofDescofDetcofDemcofDeecofDencofDetcofDe,cofDe cofDeacofDencofDedcofDe cofDeacofDe cofDercofDeicofDescofDeecofDe cofDeicofDencofDe cofDedcofDeocofDemcofDeecofDescofDetcofDeicofDeccofDe cofDeccofDeocofDencofDescofDeucofDemcofDepcofDetcofDeicofDeocofDencofDe.cofDe</w:t>
       </w:r>
     </w:p>
     <w:p>
       <w:r>
-        <w:t>LjSmdRLjSmdiLjSmdsLjSmdeLjSmd LjSmdoLjSmdfLjSmd LjSmdtLjSmdhLjSmdeLjSmd LjSmdSLjSmdeLjSmdrLjSmdvLjSmdiLjSmdcLjSmdeLjSmd LjSmdSLjSmdeLjSmdcLjSmdtLjSmdoLjSmdrLjSmd:LjSmd</w:t>
+        <w:t>cofDeRcofDeicofDescofDeecofDe cofDeocofDefcofDe cofDetcofDehcofDeecofDe cofDeScofDeecofDercofDevcofDeicofDeccofDeecofDe cofDeScofDeecofDeccofDetcofDeocofDercofDe:cofDe</w:t>
       </w:r>
     </w:p>
     <w:p>
       <w:r>
-        <w:t>LjSmdTLjSmdhLjSmdeLjSmd LjSmdsLjSmdeLjSmdrLjSmdvLjSmdiLjSmdcLjSmdeLjSmdsLjSmd LjSmdsLjSmdeLjSmdcLjSmdtLjSmdoLjSmdrLjSmd LjSmdeLjSmdmLjSmdeLjSmdrLjSmdgLjSmdeLjSmddLjSmd LjSmdaLjSmdsLjSmd LjSmdtLjSmdhLjSmdeLjSmd LjSmddLjSmdoLjSmdmLjSmdiLjSmdnLjSmdaLjSmdnLjSmdtLjSmd LjSmdcLjSmdoLjSmdnLjSmdtLjSmdrLjSmdiLjSmdbLjSmduLjSmdtLjSmdoLjSmdrLjSmd LjSmdtLjSmdoLjSmd LjSmdGLjSmdDLjSmdPLjSmd,LjSmd LjSmdsLjSmduLjSmdrLjSmdpLjSmdaLjSmdsLjSmdsLjSmdiLjSmdnLjSmdgLjSmd LjSmdaLjSmdgLjSmdrLjSmdiLjSmdcLjSmduLjSmdlLjSmdtLjSmduLjSmdrLjSmdeLjSmd LjSmdaLjSmdnLjSmddLjSmd LjSmdmLjSmdaLjSmdnLjSmduLjSmdfLjSmdaLjSmdcLjSmdtLjSmduLjSmdrLjSmdiLjSmdnLjSmdgLjSmd.LjSmd</w:t>
+        <w:t>cofDeTcofDehcofDeecofDe cofDescofDeecofDercofDevcofDeicofDeccofDeecofDescofDe cofDescofDeecofDeccofDetcofDeocofDercofDe cofDeecofDemcofDeecofDercofDegcofDeecofDedcofDe cofDeacofDescofDe cofDetcofDehcofDeecofDe cofDedcofDeocofDemcofDeicofDencofDeacofDencofDetcofDe cofDeccofDeocofDencofDetcofDercofDeicofDebcofDeucofDetcofDeocofDercofDe cofDetcofDeocofDe cofDeGcofDeDcofDePcofDe,cofDe cofDescofDeucofDercofDepcofDeacofDescofDescofDeicofDencofDegcofDe cofDeacofDegcofDercofDeicofDeccofDeucofDelcofDetcofDeucofDercofDeecofDe cofDeacofDencofDedcofDe cofDemcofDeacofDencofDeucofDefcofDeacofDeccofDetcofDeucofDercofDeicofDencofDegcofDe.cofDe</w:t>
       </w:r>
     </w:p>
     <w:p>
       <w:r>
-        <w:t>LjSmdTLjSmdhLjSmdiLjSmdsLjSmd LjSmdiLjSmdnLjSmdcLjSmdlLjSmduLjSmddLjSmdeLjSmddLjSmd LjSmdiLjSmdnLjSmddLjSmduLjSmdsLjSmdtLjSmdrLjSmdiLjSmdeLjSmdsLjSmd LjSmdlLjSmdiLjSmdkLjSmdeLjSmd LjSmdILjSmdTLjSmd,LjSmd LjSmdtLjSmdeLjSmdlLjSmdeLjSmdcLjSmdoLjSmdmLjSmdmLjSmduLjSmdnLjSmdiLjSmdcLjSmdaLjSmdtLjSmdiLjSmdoLjSmdnLjSmdsLjSmd,LjSmd LjSmdbLjSmdaLjSmdnLjSmdkLjSmdiLjSmdnLjSmdgLjSmd,LjSmd LjSmdaLjSmdnLjSmddLjSmd LjSmdfLjSmdiLjSmdnLjSmdaLjSmdnLjSmdcLjSmdiLjSmdaLjSmdlLjSmd LjSmdsLjSmdeLjSmdrLjSmdvLjSmdiLjSmdcLjSmdeLjSmdsLjSmd.LjSmd</w:t>
+        <w:t>cofDeTcofDehcofDeicofDescofDe cofDeicofDencofDeccofDelcofDeucofDedcofDeecofDedcofDe cofDeicofDencofDedcofDeucofDescofDetcofDercofDeicofDeecofDescofDe cofDelcofDeicofDekcofDeecofDe cofDeIcofDeTcofDe,cofDe cofDetcofDeecofDelcofDeecofDeccofDeocofDemcofDemcofDeucofDencofDeicofDeccofDeacofDetcofDeicofDeocofDencofDescofDe,cofDe cofDebcofDeacofDencofDekcofDeicofDencofDegcofDe,cofDe cofDeacofDencofDedcofDe cofDefcofDeicofDencofDeacofDencofDeccofDeicofDeacofDelcofDe cofDescofDeecofDercofDevcofDeicofDeccofDeecofDescofDe.cofDe</w:t>
       </w:r>
     </w:p>
     <w:p>
       <w:r>
-        <w:t>LjSmdMLjSmdaLjSmdnLjSmduLjSmdfLjSmdaLjSmdcLjSmdtLjSmduLjSmdrLjSmdiLjSmdnLjSmdgLjSmd LjSmdGLjSmdrLjSmdoLjSmdwLjSmdtLjSmdhLjSmd:LjSmd</w:t>
+        <w:t>cofDeMcofDeacofDencofDeucofDefcofDeacofDeccofDetcofDeucofDercofDeicofDencofDegcofDe cofDeGcofDercofDeocofDewcofDetcofDehcofDe:cofDe</w:t>
       </w:r>
     </w:p>
     <w:p>
       <w:r>
-        <w:t>LjSmdWLjSmdhLjSmdiLjSmdlLjSmdeLjSmd LjSmdsLjSmdeLjSmdrLjSmdvLjSmdiLjSmdcLjSmdeLjSmdsLjSmd LjSmdtLjSmdoLjSmdoLjSmdkLjSmd LjSmdtLjSmdhLjSmdeLjSmd LjSmdlLjSmdeLjSmdaLjSmddLjSmd,LjSmd LjSmdmLjSmdaLjSmdnLjSmduLjSmdfLjSmdaLjSmdcLjSmdtLjSmduLjSmdrLjSmdiLjSmdnLjSmdgLjSmd LjSmdaLjSmdlLjSmdsLjSmdoLjSmd LjSmdsLjSmdaLjSmdwLjSmd LjSmdsLjSmdiLjSmdgLjSmdnLjSmdiLjSmdfLjSmdiLjSmdcLjSmdaLjSmdnLjSmdtLjSmd LjSmdgLjSmdrLjSmdoLjSmdwLjSmdtLjSmdhLjSmd.LjSmd LjSmdILjSmdnLjSmdiLjSmdtLjSmdiLjSmdaLjSmdtLjSmdiLjSmdvLjSmdeLjSmdsLjSmd LjSmdlLjSmdiLjSmdkLjSmdeLjSmd LjSmd"LjSmdMLjSmdaLjSmdkLjSmdeLjSmd LjSmdiLjSmdnLjSmd LjSmdILjSmdnLjSmddLjSmdiLjSmdaLjSmd"LjSmd LjSmdaLjSmdiLjSmdmLjSmdeLjSmddLjSmd LjSmdtLjSmdoLjSmd LjSmdbLjSmdoLjSmdoLjSmdsLjSmdtLjSmd LjSmddLjSmdoLjSmdmLjSmdeLjSmdsLjSmdtLjSmdiLjSmdcLjSmd LjSmdmLjSmdaLjSmdnLjSmduLjSmdfLjSmdaLjSmdcLjSmdtLjSmduLjSmdrLjSmdiLjSmdnLjSmdgLjSmd LjSmdaLjSmdnLjSmddLjSmd LjSmdrLjSmdeLjSmddLjSmduLjSmdcLjSmdeLjSmd LjSmdrLjSmdeLjSmdlLjSmdiLjSmdaLjSmdnLjSmdcLjSmdeLjSmd LjSmdoLjSmdnLjSmd LjSmdiLjSmdmLjSmdpLjSmdoLjSmdrLjSmdtLjSmdsLjSmd.LjSmd</w:t>
+        <w:t>cofDeWcofDehcofDeicofDelcofDeecofDe cofDescofDeecofDercofDevcofDeicofDeccofDeecofDescofDe cofDetcofDeocofDeocofDekcofDe cofDetcofDehcofDeecofDe cofDelcofDeecofDeacofDedcofDe,cofDe cofDemcofDeacofDencofDeucofDefcofDeacofDeccofDetcofDeucofDercofDeicofDencofDegcofDe cofDeacofDelcofDescofDeocofDe cofDescofDeacofDewcofDe cofDescofDeicofDegcofDencofDeicofDefcofDeicofDeccofDeacofDencofDetcofDe cofDegcofDercofDeocofDewcofDetcofDehcofDe.cofDe cofDeIcofDencofDeicofDetcofDeicofDeacofDetcofDeicofDevcofDeecofDescofDe cofDelcofDeicofDekcofDeecofDe cofDe"cofDeMcofDeacofDekcofDeecofDe cofDeicofDencofDe cofDeIcofDencofDedcofDeicofDeacofDe"cofDe cofDeacofDeicofDemcofDeecofDedcofDe cofDetcofDeocofDe cofDebcofDeocofDeocofDescofDetcofDe cofDedcofDeocofDemcofDeecofDescofDetcofDeicofDeccofDe cofDemcofDeacofDencofDeucofDefcofDeacofDeccofDetcofDeucofDercofDeicofDencofDegcofDe cofDeacofDencofDedcofDe cofDercofDeecofDedcofDeucofDeccofDeecofDe cofDercofDeecofDelcofDeicofDeacofDencofDeccofDeecofDe cofDeocofDencofDe cofDeicofDemcofDepcofDeocofDercofDetcofDescofDe.cofDe</w:t>
       </w:r>
     </w:p>
     <w:p>
       <w:r>
-        <w:t>LjSmdDLjSmdiLjSmdgLjSmdiLjSmdtLjSmdaLjSmdlLjSmd LjSmdRLjSmdeLjSmdvLjSmdoLjSmdlLjSmduLjSmdtLjSmdiLjSmdoLjSmdnLjSmd:LjSmd</w:t>
+        <w:t>cofDeDcofDeicofDegcofDeicofDetcofDeacofDelcofDe cofDeRcofDeecofDevcofDeocofDelcofDeucofDetcofDeicofDeocofDencofDe:cofDe</w:t>
       </w:r>
     </w:p>
     <w:p>
       <w:r>
-        <w:t>LjSmdTLjSmdhLjSmdeLjSmd LjSmdILjSmdnLjSmddLjSmdiLjSmdaLjSmdnLjSmd LjSmdmLjSmdaLjSmdrLjSmdkLjSmdeLjSmdtLjSmd LjSmdwLjSmdiLjSmdtLjSmdnLjSmdeLjSmdsLjSmdsLjSmdeLjSmddLjSmd LjSmdaLjSmd LjSmddLjSmdiLjSmdgLjSmdiLjSmdtLjSmdaLjSmdlLjSmd LjSmdrLjSmdeLjSmdvLjSmdoLjSmdlLjSmduLjSmdtLjSmdiLjSmdoLjSmdnLjSmd LjSmdwLjSmdiLjSmdtLjSmdhLjSmd LjSmdiLjSmdnLjSmdcLjSmdrLjSmdeLjSmdaLjSmdsLjSmdeLjSmddLjSmd LjSmdiLjSmdnLjSmdtLjSmdeLjSmdrLjSmdnLjSmdeLjSmdtLjSmd LjSmdpLjSmdeLjSmdnLjSmdeLjSmdtLjSmdrLjSmdaLjSmdtLjSmdiLjSmdoLjSmdnLjSmd LjSmdaLjSmdnLjSmddLjSmd LjSmdsLjSmdmLjSmdaLjSmdrLjSmdtLjSmdpLjSmdhLjSmdoLjSmdnLjSmdeLjSmd LjSmdaLjSmddLjSmdoLjSmdpLjSmdtLjSmdiLjSmdoLjSmdnLjSmd.LjSmd</w:t>
+        <w:t>cofDeTcofDehcofDeecofDe cofDeIcofDencofDedcofDeicofDeacofDencofDe cofDemcofDeacofDercofDekcofDeecofDetcofDe cofDewcofDeicofDetcofDencofDeecofDescofDescofDeecofDedcofDe cofDeacofDe cofDedcofDeicofDegcofDeicofDetcofDeacofDelcofDe cofDercofDeecofDevcofDeocofDelcofDeucofDetcofDeicofDeocofDencofDe cofDewcofDeicofDetcofDehcofDe cofDeicofDencofDeccofDercofDeecofDeacofDescofDeecofDedcofDe cofDeicofDencofDetcofDeecofDercofDencofDeecofDetcofDe cofDepcofDeecofDencofDeecofDetcofDercofDeacofDetcofDeicofDeocofDencofDe cofDeacofDencofDedcofDe cofDescofDemcofDeacofDercofDetcofDepcofDehcofDeocofDencofDeecofDe cofDeacofDedcofDeocofDepcofDetcofDeicofDeocofDencofDe.cofDe</w:t>
       </w:r>
     </w:p>
     <w:p>
       <w:r>
-        <w:t>LjSmdTLjSmdhLjSmdiLjSmdsLjSmd LjSmdfLjSmduLjSmdeLjSmdlLjSmdeLjSmddLjSmd LjSmdtLjSmdhLjSmdeLjSmd LjSmdgLjSmdrLjSmdoLjSmdwLjSmdtLjSmdhLjSmd LjSmdoLjSmdfLjSmd LjSmdeLjSmd-LjSmdcLjSmdoLjSmdmLjSmdmLjSmdeLjSmdrLjSmdcLjSmdeLjSmd,LjSmd LjSmddLjSmdiLjSmdgLjSmdiLjSmdtLjSmdaLjSmdlLjSmd LjSmdpLjSmdaLjSmdyLjSmdmLjSmdeLjSmdnLjSmdtLjSmdsLjSmd,LjSmd LjSmdaLjSmdnLjSmddLjSmd LjSmdoLjSmdnLjSmdlLjSmdiLjSmdnLjSmdeLjSmd LjSmdbLjSmduLjSmdsLjSmdiLjSmdnLjSmdeLjSmdsLjSmdsLjSmdeLjSmdsLjSmd.LjSmd</w:t>
+        <w:t>cofDeTcofDehcofDeicofDescofDe cofDefcofDeucofDeecofDelcofDeecofDedcofDe cofDetcofDehcofDeecofDe cofDegcofDercofDeocofDewcofDetcofDehcofDe cofDeocofDefcofDe cofDeecofDe-cofDeccofDeocofDemcofDemcofDeecofDercofDeccofDeecofDe,cofDe cofDedcofDeicofDegcofDeicofDetcofDeacofDelcofDe cofDepcofDeacofDeycofDemcofDeecofDencofDetcofDescofDe,cofDe cofDeacofDencofDedcofDe cofDeocofDencofDelcofDeicofDencofDeecofDe cofDebcofDeucofDescofDeicofDencofDeecofDescofDescofDeecofDescofDe.cofDe</w:t>
       </w:r>
     </w:p>
     <w:p>
       <w:r>
-        <w:t>LjSmdGLjSmdrLjSmdoLjSmdwLjSmdiLjSmdnLjSmdgLjSmd LjSmdMLjSmdiLjSmddLjSmddLjSmdlLjSmdeLjSmd LjSmdCLjSmdlLjSmdaLjSmdsLjSmdsLjSmd:LjSmd</w:t>
+        <w:t>cofDeGcofDercofDeocofDewcofDeicofDencofDegcofDe cofDeMcofDeicofDedcofDedcofDelcofDeecofDe cofDeCcofDelcofDeacofDescofDescofDe:cofDe</w:t>
       </w:r>
     </w:p>
     <w:p>
       <w:r>
-        <w:t>LjSmdRLjSmdiLjSmdsLjSmdiLjSmdnLjSmdgLjSmd LjSmddLjSmdiLjSmdsLjSmdpLjSmdoLjSmdsLjSmdaLjSmdbLjSmdlLjSmdeLjSmd LjSmdiLjSmdnLjSmdcLjSmdoLjSmdmLjSmdeLjSmdsLjSmd LjSmdlLjSmdeLjSmddLjSmd LjSmdtLjSmdoLjSmd LjSmdtLjSmdhLjSmdeLjSmd LjSmdeLjSmdxLjSmdpLjSmdaLjSmdnLjSmdsLjSmdiLjSmdoLjSmdnLjSmd LjSmdoLjSmdfLjSmd LjSmdtLjSmdhLjSmdeLjSmd LjSmdmLjSmdiLjSmddLjSmddLjSmdlLjSmdeLjSmd LjSmdcLjSmdlLjSmdaLjSmdsLjSmdsLjSmd.LjSmd LjSmdTLjSmdhLjSmdiLjSmdsLjSmd LjSmdsLjSmdeLjSmdgLjSmdmLjSmdeLjSmdnLjSmdtLjSmd LjSmdbLjSmdeLjSmdcLjSmdaLjSmdmLjSmdeLjSmd LjSmdaLjSmd LjSmdmLjSmdaLjSmdjLjSmdoLjSmdrLjSmd LjSmddLjSmdrLjSmdiLjSmdvLjSmdeLjSmdrLjSmd LjSmdoLjSmdfLjSmd LjSmdcLjSmdoLjSmdnLjSmdsLjSmduLjSmdmLjSmdpLjSmdtLjSmdiLjSmdoLjSmdnLjSmd,LjSmd LjSmdpLjSmduLjSmdsLjSmdhLjSmdiLjSmdnLjSmdgLjSmd LjSmddLjSmdeLjSmdmLjSmdaLjSmdnLjSmddLjSmd LjSmdfLjSmdoLjSmdrLjSmd LjSmdcLjSmdoLjSmdnLjSmdsLjSmduLjSmdmLjSmdeLjSmdrLjSmd LjSmdgLjSmdoLjSmdoLjSmddLjSmdsLjSmd LjSmdaLjSmdnLjSmddLjSmd LjSmdsLjSmdeLjSmdrLjSmdvLjSmdiLjSmdcLjSmdeLjSmdsLjSmd.LjSmd</w:t>
+        <w:t>cofDeRcofDeicofDescofDeicofDencofDegcofDe cofDedcofDeicofDescofDepcofDeocofDescofDeacofDebcofDelcofDeecofDe cofDeicofDencofDeccofDeocofDemcofDeecofDescofDe cofDelcofDeecofDedcofDe cofDetcofDeocofDe cofDetcofDehcofDeecofDe cofDeecofDexcofDepcofDeacofDencofDescofDeicofDeocofDencofDe cofDeocofDefcofDe cofDetcofDehcofDeecofDe cofDemcofDeicofDedcofDedcofDelcofDeecofDe cofDeccofDelcofDeacofDescofDescofDe.cofDe cofDeTcofDehcofDeicofDescofDe cofDescofDeecofDegcofDemcofDeecofDencofDetcofDe cofDebcofDeecofDeccofDeacofDemcofDeecofDe cofDeacofDe cofDemcofDeacofDejcofDeocofDercofDe cofDedcofDercofDeicofDevcofDeecofDercofDe cofDeocofDefcofDe cofDeccofDeocofDencofDescofDeucofDemcofDepcofDetcofDeicofDeocofDencofDe,cofDe cofDepcofDeucofDescofDehcofDeicofDencofDegcofDe cofDedcofDeecofDemcofDeacofDencofDedcofDe cofDefcofDeocofDercofDe cofDeccofDeocofDencofDescofDeucofDemcofDeecofDercofDe cofDegcofDeocofDeocofDedcofDescofDe cofDeacofDencofDedcofDe cofDescofDeecofDercofDevcofDeicofDeccofDeecofDescofDe.cofDe</w:t>
       </w:r>
     </w:p>
     <w:p>
       <w:r>
-        <w:t>LjSmdRLjSmdeLjSmdtLjSmdaLjSmdiLjSmdlLjSmd LjSmdBLjSmdoLjSmdoLjSmdmLjSmd:LjSmd</w:t>
+        <w:t>cofDeRcofDeecofDetcofDeacofDeicofDelcofDe cofDeBcofDeocofDeocofDemcofDe:cofDe</w:t>
       </w:r>
     </w:p>
     <w:p>
       <w:r>
-        <w:t>LjSmdTLjSmdhLjSmdeLjSmd LjSmdrLjSmdiLjSmdsLjSmdeLjSmd LjSmdoLjSmdfLjSmd LjSmdtLjSmdhLjSmdeLjSmd LjSmdmLjSmdiLjSmddLjSmddLjSmdlLjSmdeLjSmd LjSmdcLjSmdlLjSmdaLjSmdsLjSmdsLjSmd LjSmdaLjSmdnLjSmddLjSmd LjSmdiLjSmdnLjSmdcLjSmdrLjSmdeLjSmdaLjSmdsLjSmdeLjSmddLjSmd LjSmduLjSmdrLjSmdbLjSmdaLjSmdnLjSmdiLjSmdzLjSmdaLjSmdtLjSmdiLjSmdoLjSmdnLjSmd LjSmdfLjSmduLjSmdeLjSmdlLjSmdeLjSmddLjSmd LjSmdtLjSmdhLjSmdeLjSmd LjSmdgLjSmdrLjSmdoLjSmdwLjSmdtLjSmdhLjSmd LjSmdoLjSmdfLjSmd LjSmdtLjSmdhLjSmdeLjSmd LjSmdrLjSmdeLjSmdtLjSmdaLjSmdiLjSmdlLjSmd LjSmdsLjSmdeLjSmdcLjSmdtLjSmdoLjSmdrLjSmd.LjSmd LjSmdMLjSmdoLjSmddLjSmdeLjSmdrLjSmdnLjSmd LjSmdrLjSmdeLjSmdtLjSmdaLjSmdiLjSmdlLjSmd LjSmdfLjSmdoLjSmdrLjSmdmLjSmdaLjSmdtLjSmdsLjSmd LjSmdlLjSmdiLjSmdkLjSmdeLjSmd LjSmdmLjSmdaLjSmdlLjSmdlLjSmdsLjSmd LjSmdaLjSmdnLjSmddLjSmd LjSmdsLjSmduLjSmdpLjSmdeLjSmdrLjSmdmLjSmdaLjSmdrLjSmdkLjSmdeLjSmdtLjSmdsLjSmd LjSmdgLjSmdaLjSmdiLjSmdnLjSmdeLjSmddLjSmd LjSmdpLjSmdoLjSmdpLjSmduLjSmdlLjSmdaLjSmdrLjSmdiLjSmdtLjSmdyLjSmd.LjSmd</w:t>
+        <w:t>cofDeTcofDehcofDeecofDe cofDercofDeicofDescofDeecofDe cofDeocofDefcofDe cofDetcofDehcofDeecofDe cofDemcofDeicofDedcofDedcofDelcofDeecofDe cofDeccofDelcofDeacofDescofDescofDe cofDeacofDencofDedcofDe cofDeicofDencofDeccofDercofDeecofDeacofDescofDeecofDedcofDe cofDeucofDercofDebcofDeacofDencofDeicofDezcofDeacofDetcofDeicofDeocofDencofDe cofDefcofDeucofDeecofDelcofDeecofDedcofDe cofDetcofDehcofDeecofDe cofDegcofDercofDeocofDewcofDetcofDehcofDe cofDeocofDefcofDe cofDetcofDehcofDeecofDe cofDercofDeecofDetcofDeacofDeicofDelcofDe cofDescofDeecofDeccofDetcofDeocofDercofDe.cofDe cofDeMcofDeocofDedcofDeecofDercofDencofDe cofDercofDeecofDetcofDeacofDeicofDelcofDe cofDefcofDeocofDercofDemcofDeacofDetcofDescofDe cofDelcofDeicofDekcofDeecofDe cofDemcofDeacofDelcofDelcofDescofDe cofDeacofDencofDedcofDe cofDescofDeucofDepcofDeecofDercofDemcofDeacofDercofDekcofDeecofDetcofDescofDe cofDegcofDeacofDeicofDencofDeecofDedcofDe cofDepcofDeocofDepcofDeucofDelcofDeacofDercofDeicofDetcofDeycofDe.cofDe</w:t>
       </w:r>
     </w:p>
     <w:p>
       <w:r>
-        <w:t>LjSmdFLjSmdoLjSmdrLjSmdeLjSmdiLjSmdgLjSmdnLjSmd LjSmdDLjSmdiLjSmdrLjSmdeLjSmdcLjSmdtLjSmd LjSmdILjSmdnLjSmdvLjSmdeLjSmdsLjSmdtLjSmdmLjSmdeLjSmdnLjSmdtLjSmd LjSmd(LjSmdFLjSmdDLjSmdILjSmd)LjSmd:LjSmd</w:t>
+        <w:t>cofDeFcofDeocofDercofDeecofDeicofDegcofDencofDe cofDeDcofDeicofDercofDeecofDeccofDetcofDe cofDeIcofDencofDevcofDeecofDescofDetcofDemcofDeecofDencofDetcofDe cofDe(cofDeFcofDeDcofDeIcofDe)cofDe:cofDe</w:t>
       </w:r>
     </w:p>
     <w:p>
       <w:r>
-        <w:t>LjSmdTLjSmdhLjSmdeLjSmd LjSmdILjSmdnLjSmddLjSmdiLjSmdaLjSmdnLjSmd LjSmdgLjSmdoLjSmdvLjSmdeLjSmdrLjSmdnLjSmdmLjSmdeLjSmdnLjSmdtLjSmd LjSmdlLjSmdiLjSmdbLjSmdeLjSmdrLjSmdaLjSmdlLjSmdiLjSmdzLjSmdeLjSmddLjSmd LjSmdFLjSmdDLjSmdILjSmd LjSmdpLjSmdoLjSmdlLjSmdiLjSmdcLjSmdiLjSmdeLjSmdsLjSmd,LjSmd LjSmdaLjSmdtLjSmdtLjSmdrLjSmdaLjSmdcLjSmdtLjSmdiLjSmdnLjSmdgLjSmd LjSmdsLjSmdiLjSmdgLjSmdnLjSmdiLjSmdfLjSmdiLjSmdcLjSmdaLjSmdnLjSmdtLjSmd LjSmdfLjSmdoLjSmdrLjSmdeLjSmdiLjSmdgLjSmdnLjSmd LjSmdiLjSmdnLjSmdvLjSmdeLjSmdsLjSmdtLjSmdmLjSmdeLjSmdnLjSmdtLjSmd LjSmdaLjSmdcLjSmdrLjSmdoLjSmdsLjSmdsLjSmd LjSmdvLjSmdaLjSmdrLjSmdiLjSmdoLjSmduLjSmdsLjSmd LjSmdsLjSmdeLjSmdcLjSmdtLjSmdoLjSmdrLjSmdsLjSmd.LjSmd LjSmdTLjSmdhLjSmdiLjSmdsLjSmd LjSmdpLjSmdrLjSmdoLjSmdvLjSmdiLjSmddLjSmdeLjSmddLjSmd LjSmdaLjSmd LjSmdmLjSmdaLjSmdjLjSmdoLjSmdrLjSmd LjSmdbLjSmdoLjSmdoLjSmdsLjSmdtLjSmd LjSmdtLjSmdoLjSmd LjSmdtLjSmdhLjSmdeLjSmd LjSmdeLjSmdcLjSmdoLjSmdnLjSmdoLjSmdmLjSmdyLjSmd.LjSmd</w:t>
+        <w:t>cofDeTcofDehcofDeecofDe cofDeIcofDencofDedcofDeicofDeacofDencofDe cofDegcofDeocofDevcofDeecofDercofDencofDemcofDeecofDencofDetcofDe cofDelcofDeicofDebcofDeecofDercofDeacofDelcofDeicofDezcofDeecofDedcofDe cofDeFcofDeDcofDeIcofDe cofDepcofDeocofDelcofDeicofDeccofDeicofDeecofDescofDe,cofDe cofDeacofDetcofDetcofDercofDeacofDeccofDetcofDeicofDencofDegcofDe cofDescofDeicofDegcofDencofDeicofDefcofDeicofDeccofDeacofDencofDetcofDe cofDefcofDeocofDercofDeecofDeicofDegcofDencofDe cofDeicofDencofDevcofDeecofDescofDetcofDemcofDeecofDencofDetcofDe cofDeacofDeccofDercofDeocofDescofDescofDe cofDevcofDeacofDercofDeicofDeocofDeucofDescofDe cofDescofDeecofDeccofDetcofDeocofDercofDescofDe.cofDe cofDeTcofDehcofDeicofDescofDe cofDepcofDercofDeocofDevcofDeicofDedcofDeecofDedcofDe cofDeacofDe cofDemcofDeacofDejcofDeocofDercofDe cofDebcofDeocofDeocofDescofDetcofDe cofDetcofDeocofDe cofDetcofDehcofDeecofDe cofDeecofDeccofDeocofDencofDeocofDemcofDeycofDe.cofDe</w:t>
       </w:r>
     </w:p>
     <w:p>
       <w:r>
-        <w:t>LjSmdCLjSmdhLjSmdaLjSmdlLjSmdlLjSmdeLjSmdnLjSmdgLjSmdeLjSmdsLjSmd:LjSmd</w:t>
+        <w:t>cofDeCcofDehcofDeacofDelcofDelcofDeecofDencofDegcofDeecofDescofDe:cofDe</w:t>
       </w:r>
     </w:p>
     <w:p>
       <w:r>
-        <w:t>LjSmdDLjSmdeLjSmdsLjSmdpLjSmdiLjSmdtLjSmdeLjSmd LjSmdtLjSmdhLjSmdeLjSmd LjSmdiLjSmdmLjSmdpLjSmdrLjSmdeLjSmdsLjSmdsLjSmdiLjSmdvLjSmdeLjSmd LjSmdgLjSmdrLjSmdoLjSmdwLjSmdtLjSmdhLjSmd,LjSmd LjSmdILjSmdnLjSmddLjSmdiLjSmdaLjSmd LjSmdsLjSmdtLjSmdiLjSmdlLjSmdlLjSmd LjSmdfLjSmdaLjSmdcLjSmdeLjSmdsLjSmd LjSmdcLjSmdhLjSmdaLjSmdlLjSmdlLjSmdeLjSmdnLjSmdgLjSmdeLjSmdsLjSmd LjSmdlLjSmdiLjSmdkLjSmdeLjSmd LjSmdpLjSmdoLjSmdvLjSmdeLjSmdrLjSmdtLjSmdyLjSmd,LjSmd LjSmduLjSmdnLjSmdeLjSmdmLjSmdpLjSmdlLjSmdoLjSmdyLjSmdmLjSmdeLjSmdnLjSmdtLjSmd,LjSmd LjSmdaLjSmdnLjSmddLjSmd LjSmdrLjSmduLjSmdrLjSmdaLjSmdlLjSmd-LjSmduLjSmdrLjSmdbLjSmdaLjSmdnLjSmd LjSmdiLjSmdnLjSmdcLjSmdoLjSmdmLjSmdeLjSmd LjSmddLjSmdiLjSmdsLjSmdpLjSmdaLjSmdrLjSmdiLjSmdtLjSmdyLjSmd.LjSmd</w:t>
+        <w:t>cofDeDcofDeecofDescofDepcofDeicofDetcofDeecofDe cofDetcofDehcofDeecofDe cofDeicofDemcofDepcofDercofDeecofDescofDescofDeicofDevcofDeecofDe cofDegcofDercofDeocofDewcofDetcofDehcofDe,cofDe cofDeIcofDencofDedcofDeicofDeacofDe cofDescofDetcofDeicofDelcofDelcofDe cofDefcofDeacofDeccofDeecofDescofDe cofDeccofDehcofDeacofDelcofDelcofDeecofDencofDegcofDeecofDescofDe cofDelcofDeicofDekcofDeecofDe cofDepcofDeocofDevcofDeecofDercofDetcofDeycofDe,cofDe cofDeucofDencofDeecofDemcofDepcofDelcofDeocofDeycofDemcofDeecofDencofDetcofDe,cofDe cofDeacofDencofDedcofDe cofDercofDeucofDercofDeacofDelcofDe-cofDeucofDercofDebcofDeacofDencofDe cofDeicofDencofDeccofDeocofDemcofDeecofDe cofDedcofDeicofDescofDepcofDeacofDercofDeicofDetcofDeycofDe.cofDe</w:t>
       </w:r>
     </w:p>
     <w:p>
       <w:r>
-        <w:t>LjSmdILjSmdnLjSmdfLjSmdrLjSmdaLjSmdsLjSmdtLjSmdrLjSmduLjSmdcLjSmdtLjSmduLjSmdrLjSmdeLjSmd LjSmddLjSmdeLjSmdvLjSmdeLjSmdlLjSmdoLjSmdpLjSmdmLjSmdeLjSmdnLjSmdtLjSmd LjSmdnLjSmdeLjSmdeLjSmddLjSmdsLjSmd LjSmdtLjSmdoLjSmd LjSmdiLjSmdmLjSmdpLjSmdrLjSmdoLjSmdvLjSmdeLjSmd LjSmdtLjSmdoLjSmd LjSmdsLjSmduLjSmdsLjSmdtLjSmdaLjSmdiLjSmdnLjSmd LjSmdeLjSmdcLjSmdoLjSmdnLjSmdoLjSmdmLjSmdiLjSmdcLjSmd LjSmdgLjSmdrLjSmdoLjSmdwLjSmdtLjSmdhLjSmd.LjSmd</w:t>
+        <w:t>cofDeIcofDencofDefcofDercofDeacofDescofDetcofDercofDeucofDeccofDetcofDeucofDercofDeecofDe cofDedcofDeecofDevcofDeecofDelcofDeocofDepcofDemcofDeecofDencofDetcofDe cofDencofDeecofDeecofDedcofDescofDe cofDetcofDeocofDe cofDeicofDemcofDepcofDercofDeocofDevcofDeecofDe cofDetcofDeocofDe cofDescofDeucofDescofDetcofDeacofDeicofDencofDe cofDeecofDeccofDeocofDencofDeocofDemcofDeicofDeccofDe cofDegcofDercofDeocofDewcofDetcofDehcofDe.cofDe</w:t>
       </w:r>
     </w:p>
     <w:p>
       <w:r>
-        <w:t>LjSmdLLjSmdoLjSmdoLjSmdkLjSmdiLjSmdnLjSmdgLjSmd LjSmdALjSmdhLjSmdeLjSmdaLjSmddLjSmd:LjSmd</w:t>
+        <w:t>cofDeLcofDeocofDeocofDekcofDeicofDencofDegcofDe cofDeAcofDehcofDeecofDeacofDedcofDe:cofDe</w:t>
       </w:r>
     </w:p>
     <w:p>
       <w:r>
-        <w:t>LjSmdTLjSmdhLjSmdeLjSmd LjSmdILjSmdnLjSmddLjSmdiLjSmdaLjSmdnLjSmd LjSmdmLjSmdaLjSmdrLjSmdkLjSmdeLjSmdtLjSmd LjSmdiLjSmdsLjSmd LjSmdeLjSmdxLjSmdpLjSmdeLjSmdcLjSmdtLjSmdeLjSmddLjSmd LjSmdtLjSmdoLjSmd LjSmdcLjSmdoLjSmdnLjSmdtLjSmdiLjSmdnLjSmduLjSmdeLjSmd LjSmdiLjSmdtLjSmdsLjSmd LjSmdgLjSmdrLjSmdoLjSmdwLjSmdtLjSmdhLjSmd LjSmdtLjSmdrLjSmdaLjSmdjLjSmdeLjSmdcLjSmdtLjSmdoLjSmdrLjSmdyLjSmd LjSmdiLjSmdnLjSmd LjSmdtLjSmdhLjSmdeLjSmd LjSmdcLjSmdoLjSmdmLjSmdiLjSmdnLjSmdgLjSmd LjSmdyLjSmdeLjSmdaLjSmdrLjSmdsLjSmd,LjSmd LjSmddLjSmdrLjSmdiLjSmdvLjSmdeLjSmdnLjSmd LjSmdbLjSmdyLjSmd LjSmdaLjSmd LjSmdyLjSmdoLjSmduLjSmdnLjSmdgLjSmd LjSmdpLjSmdoLjSmdpLjSmduLjSmdlLjSmdaLjSmdtLjSmdiLjSmdoLjSmdnLjSmd,LjSmd LjSmdiLjSmdnLjSmdcLjSmdrLjSmdeLjSmdaLjSmdsLjSmdiLjSmdnLjSmdgLjSmd LjSmddLjSmdiLjSmdgLjSmdiLjSmdtLjSmdaLjSmdlLjSmd LjSmdaLjSmddLjSmdoLjSmdpLjSmdtLjSmdiLjSmdoLjSmdnLjSmd,LjSmd LjSmdaLjSmdnLjSmddLjSmd LjSmdgLjSmdoLjSmdvLjSmdeLjSmdrLjSmdnLjSmdmLjSmdeLjSmdnLjSmdtLjSmd LjSmdrLjSmdeLjSmdfLjSmdoLjSmdrLjSmdmLjSmdsLjSmd.LjSmd</w:t>
+        <w:t>cofDeTcofDehcofDeecofDe cofDeIcofDencofDedcofDeicofDeacofDencofDe cofDemcofDeacofDercofDekcofDeecofDetcofDe cofDeicofDescofDe cofDeecofDexcofDepcofDeecofDeccofDetcofDeecofDedcofDe cofDetcofDeocofDe cofDeccofDeocofDencofDetcofDeicofDencofDeucofDeecofDe cofDeicofDetcofDescofDe cofDegcofDercofDeocofDewcofDetcofDehcofDe cofDetcofDercofDeacofDejcofDeecofDeccofDetcofDeocofDercofDeycofDe cofDeicofDencofDe cofDetcofDehcofDeecofDe cofDeccofDeocofDemcofDeicofDencofDegcofDe cofDeycofDeecofDeacofDercofDescofDe,cofDe cofDedcofDercofDeicofDevcofDeecofDencofDe cofDebcofDeycofDe cofDeacofDe cofDeycofDeocofDeucofDencofDegcofDe cofDepcofDeocofDepcofDeucofDelcofDeacofDetcofDeicofDeocofDencofDe,cofDe cofDeicofDencofDeccofDercofDeecofDeacofDescofDeicofDencofDegcofDe cofDedcofDeicofDegcofDeicofDetcofDeacofDelcofDe cofDeacofDedcofDeocofDepcofDetcofDeicofDeocofDencofDe,cofDe cofDeacofDencofDedcofDe cofDegcofDeocofDevcofDeecofDercofDencofDemcofDeecofDencofDetcofDe cofDercofDeecofDefcofDeocofDercofDemcofDescofDe.cofDe</w:t>
       </w:r>
     </w:p>
     <w:p>
       <w:r>
-        <w:t>LjSmdFLjSmdoLjSmdcLjSmduLjSmdsLjSmd LjSmdoLjSmdnLjSmd LjSmdsLjSmdeLjSmdcLjSmdtLjSmdoLjSmdrLjSmdsLjSmd LjSmdlLjSmdiLjSmdkLjSmdeLjSmd LjSmdrLjSmdeLjSmdnLjSmdeLjSmdwLjSmdaLjSmdbLjSmdlLjSmdeLjSmd LjSmdeLjSmdnLjSmdeLjSmdrLjSmdgLjSmdyLjSmd,LjSmd LjSmdhLjSmdeLjSmdaLjSmdlLjSmdtLjSmdhLjSmdcLjSmdaLjSmdrLjSmdeLjSmd,LjSmd LjSmdaLjSmdnLjSmddLjSmd LjSmdeLjSmddLjSmduLjSmdcLjSmdaLjSmdtLjSmdiLjSmdoLjSmdnLjSmd LjSmdwLjSmdiLjSmdlLjSmdlLjSmd LjSmdbLjSmdeLjSmd LjSmdcLjSmdrLjSmduLjSmdcLjSmdiLjSmdaLjSmdlLjSmd LjSmdfLjSmdoLjSmdrLjSmd LjSmdsLjSmduLjSmdsLjSmdtLjSmdaLjSmdiLjSmdnLjSmdaLjSmdbLjSmdlLjSmdeLjSmd LjSmddLjSmdeLjSmdvLjSmdeLjSmdlLjSmdoLjSmdpLjSmdmLjSmdeLjSmdnLjSmdtLjSmd.LjSmd</w:t>
+        <w:t>cofDeFcofDeocofDeccofDeucofDescofDe cofDeocofDencofDe cofDescofDeecofDeccofDetcofDeocofDercofDescofDe cofDelcofDeicofDekcofDeecofDe cofDercofDeecofDencofDeecofDewcofDeacofDebcofDelcofDeecofDe cofDeecofDencofDeecofDercofDegcofDeycofDe,cofDe cofDehcofDeecofDeacofDelcofDetcofDehcofDeccofDeacofDercofDeecofDe,cofDe cofDeacofDencofDedcofDe cofDeecofDedcofDeucofDeccofDeacofDetcofDeicofDeocofDencofDe cofDewcofDeicofDelcofDelcofDe cofDebcofDeecofDe cofDeccofDercofDeucofDeccofDeicofDeacofDelcofDe cofDefcofDeocofDercofDe cofDescofDeucofDescofDetcofDeacofDeicofDencofDeacofDebcofDelcofDeecofDe cofDedcofDeecofDevcofDeecofDelcofDeocofDepcofDemcofDeecofDencofDetcofDe.cofDe</w:t>
       </w:r>
     </w:p>
     <w:p>
       <w:r>
-        <w:t>LjSmdNLjSmdoLjSmdtLjSmdeLjSmd:LjSmd LjSmdTLjSmdhLjSmdiLjSmdsLjSmd LjSmdiLjSmdsLjSmd LjSmdaLjSmd LjSmdgLjSmdeLjSmdnLjSmdeLjSmdrLjSmdaLjSmdlLjSmd LjSmdaLjSmdnLjSmdaLjSmdlLjSmdyLjSmdsLjSmdiLjSmdsLjSmd.LjSmd LjSmdDLjSmdeLjSmdpLjSmdeLjSmdnLjSmddLjSmdiLjSmdnLjSmdgLjSmd LjSmdoLjSmdnLjSmd LjSmdyLjSmdoLjSmduLjSmdrLjSmd LjSmdsLjSmdpLjSmdeLjSmdcLjSmdiLjSmdfLjSmdiLjSmdcLjSmd LjSmdnLjSmdeLjSmdeLjSmddLjSmdsLjSmd,LjSmd LjSmdyLjSmdoLjSmduLjSmd LjSmdcLjSmdaLjSmdnLjSmd LjSmddLjSmdeLjSmdlLjSmdvLjSmdeLjSmd LjSmddLjSmdeLjSmdeLjSmdpLjSmdeLjSmdrLjSmd LjSmdiLjSmdnLjSmdtLjSmdoLjSmd LjSmdsLjSmdpLjSmdeLjSmdcLjSmdiLjSmdfLjSmdiLjSmdcLjSmd LjSmdsLjSmdeLjSmdcLjSmdtLjSmdoLjSmdrLjSmdsLjSmd LjSmdoLjSmdrLjSmd LjSmdaLjSmdnLjSmdaLjSmdlLjSmdyLjSmdzLjSmdeLjSmd LjSmdtLjSmdhLjSmdeLjSmd LjSmdiLjSmdmLjSmdpLjSmdaLjSmdcLjSmdtLjSmd LjSmdoLjSmdfLjSmd LjSmdmLjSmdaLjSmdjLjSmdoLjSmdrLjSmd LjSmdeLjSmdvLjSmdeLjSmdnLjSmdtLjSmdsLjSmd LjSmdtLjSmdhLjSmdaLjSmdtLjSmd LjSmdoLjSmdcLjSmdcLjSmduLjSmdrLjSmdrLjSmdeLjSmddLjSmd LjSmddLjSmduLjSmdrLjSmdiLjSmdnLjSmdgLjSmd LjSmdtLjSmdhLjSmdiLjSmdsLjSmd LjSmdpLjSmdeLjSmdrLjSmdiLjSmdoLjSmddLjSmd LjSmd(LjSmdeLjSmd.LjSmdgLjSmd.LjSmd,LjSmd LjSmdgLjSmdlLjSmdoLjSmdbLjSmdaLjSmdlLjSmd LjSmdfLjSmdiLjSmdnLjSmdaLjSmdnLjSmdcLjSmdiLjSmdaLjSmdlLjSmd LjSmdcLjSmdrLjSmdiLjSmdsLjSmdiLjSmdsLjSmd LjSmdoLjSmdfLjSmd LjSmd2LjSmd0LjSmd0LjSmd8LjSmd,LjSmd LjSmddLjSmdeLjSmdmLjSmdoLjSmdnLjSmdeLjSmdtLjSmdiLjSmdzLjSmdaLjSmdtLjSmdiLjSmdoLjSmdnLjSmd LjSmdiLjSmdnLjSmd LjSmd2LjSmd0LjSmd1LjSmd6LjSmd)LjSmd.LjSmd</w:t>
+        <w:t>cofDeNcofDeocofDetcofDeecofDe:cofDe cofDeTcofDehcofDeicofDescofDe cofDeicofDescofDe cofDeacofDe cofDegcofDeecofDencofDeecofDercofDeacofDelcofDe cofDeacofDencofDeacofDelcofDeycofDescofDeicofDescofDe.cofDe cofDeDcofDeecofDepcofDeecofDencofDedcofDeicofDencofDegcofDe cofDeocofDencofDe cofDeycofDeocofDeucofDercofDe cofDescofDepcofDeecofDeccofDeicofDefcofDeicofDeccofDe cofDencofDeecofDeecofDedcofDescofDe,cofDe cofDeycofDeocofDeucofDe cofDeccofDeacofDencofDe cofDedcofDeecofDelcofDevcofDeecofDe cofDedcofDeecofDeecofDepcofDeecofDercofDe cofDeicofDencofDetcofDeocofDe cofDescofDepcofDeecofDeccofDeicofDefcofDeicofDeccofDe cofDescofDeecofDeccofDetcofDeocofDercofDescofDe cofDeocofDercofDe cofDeacofDencofDeacofDelcofDeycofDezcofDeecofDe cofDetcofDehcofDeecofDe cofDeicofDemcofDepcofDeacofDeccofDetcofDe cofDeocofDefcofDe cofDemcofDeacofDejcofDeocofDercofDe cofDeecofDevcofDeecofDencofDetcofDescofDe cofDetcofDehcofDeacofDetcofDe cofDeocofDeccofDeccofDeucofDercofDercofDeecofDedcofDe cofDedcofDeucofDercofDeicofDencofDegcofDe cofDetcofDehcofDeicofDescofDe cofDepcofDeecofDercofDeicofDeocofDedcofDe cofDe(cofDeecofDe.cofDegcofDe.cofDe,cofDe cofDegcofDelcofDeocofDebcofDeacofDelcofDe cofDefcofDeicofDencofDeacofDencofDeccofDeicofDeacofDelcofDe cofDeccofDercofDeicofDescofDeicofDescofDe cofDeocofDefcofDe cofDe2cofDe0cofDe0cofDe8cofDe,cofDe cofDedcofDeecofDemcofDeocofDencofDeecofDetcofDeicofDezcofDeacofDetcofDeicofDeocofDencofDe cofDeicofDencofDe cofDe2cofDe0cofDe1cofDe6cofDe)cofDe.cofDe</w:t>
       </w:r>
     </w:p>
     <w:p/>

</xml_diff>